<commit_message>
update figures to suite SAA style guide for tSAR
</commit_message>
<xml_diff>
--- a/tSAAR-papers/tSAAR paper on 9 principles.docx
+++ b/tSAAR-papers/tSAAR paper on 9 principles.docx
@@ -1642,7 +1642,21 @@
         <w:rPr>
           <w:sz w:val="24"/>
         </w:rPr>
-        <w:t xml:space="preserve"> 9(7):e102172. DOI:</w:t>
+        <w:t xml:space="preserve"> 9(7</w:t>
+      </w:r>
+      <w:proofErr w:type="gramStart"/>
+      <w:r>
+        <w:rPr>
+          <w:sz w:val="24"/>
+        </w:rPr>
+        <w:t>):e</w:t>
+      </w:r>
+      <w:proofErr w:type="gramEnd"/>
+      <w:r>
+        <w:rPr>
+          <w:sz w:val="24"/>
+        </w:rPr>
+        <w:t>102172. DOI:</w:t>
       </w:r>
       <w:r>
         <w:rPr>
@@ -1772,13 +1786,28 @@
           <w:i/>
           <w:sz w:val="24"/>
         </w:rPr>
-        <w:t xml:space="preserve"> SAA Archaeological Record </w:t>
-      </w:r>
-      <w:r>
-        <w:rPr>
-          <w:sz w:val="24"/>
-        </w:rPr>
-        <w:t xml:space="preserve"> 20(4):12</w:t>
+        <w:t xml:space="preserve"> SAA Archaeological </w:t>
+      </w:r>
+      <w:proofErr w:type="gramStart"/>
+      <w:r>
+        <w:rPr>
+          <w:i/>
+          <w:sz w:val="24"/>
+        </w:rPr>
+        <w:t xml:space="preserve">Record </w:t>
+      </w:r>
+      <w:r>
+        <w:rPr>
+          <w:sz w:val="24"/>
+        </w:rPr>
+        <w:t xml:space="preserve"> 20</w:t>
+      </w:r>
+      <w:proofErr w:type="gramEnd"/>
+      <w:r>
+        <w:rPr>
+          <w:sz w:val="24"/>
+        </w:rPr>
+        <w:t>(4):12</w:t>
       </w:r>
       <w:r>
         <w:rPr>
@@ -2663,13 +2692,28 @@
           <w:i/>
           <w:sz w:val="24"/>
         </w:rPr>
-        <w:t xml:space="preserve">SAA Archaeological Record </w:t>
-      </w:r>
-      <w:r>
-        <w:rPr>
-          <w:sz w:val="24"/>
-        </w:rPr>
-        <w:t xml:space="preserve"> 20(5):41</w:t>
+        <w:t xml:space="preserve">SAA Archaeological </w:t>
+      </w:r>
+      <w:proofErr w:type="gramStart"/>
+      <w:r>
+        <w:rPr>
+          <w:i/>
+          <w:sz w:val="24"/>
+        </w:rPr>
+        <w:t xml:space="preserve">Record </w:t>
+      </w:r>
+      <w:r>
+        <w:rPr>
+          <w:sz w:val="24"/>
+        </w:rPr>
+        <w:t xml:space="preserve"> 20</w:t>
+      </w:r>
+      <w:proofErr w:type="gramEnd"/>
+      <w:r>
+        <w:rPr>
+          <w:sz w:val="24"/>
+        </w:rPr>
+        <w:t>(5):41</w:t>
       </w:r>
       <w:r>
         <w:rPr>
@@ -3758,24 +3802,30 @@
         <w:rPr>
           <w:noProof/>
           <w:sz w:val="24"/>
-          <w:lang w:val="en-US"/>
         </w:rPr>
         <w:drawing>
-          <wp:inline distT="0" distB="0" distL="0" distR="0" wp14:anchorId="58165B24" wp14:editId="6CB36811">
+          <wp:inline distT="0" distB="0" distL="0" distR="0" wp14:anchorId="3E7F4912" wp14:editId="458B7473">
             <wp:extent cx="5943600" cy="2674620"/>
-            <wp:effectExtent l="0" t="0" r="0" b="0"/>
-            <wp:docPr id="27" name="image1.png"/>
-            <wp:cNvGraphicFramePr/>
+            <wp:effectExtent l="0" t="0" r="0" b="5080"/>
+            <wp:docPr id="4" name="Picture 4"/>
+            <wp:cNvGraphicFramePr>
+              <a:graphicFrameLocks xmlns:a="http://schemas.openxmlformats.org/drawingml/2006/main" noChangeAspect="1"/>
+            </wp:cNvGraphicFramePr>
             <a:graphic xmlns:a="http://schemas.openxmlformats.org/drawingml/2006/main">
               <a:graphicData uri="http://schemas.openxmlformats.org/drawingml/2006/picture">
                 <pic:pic xmlns:pic="http://schemas.openxmlformats.org/drawingml/2006/picture">
                   <pic:nvPicPr>
-                    <pic:cNvPr id="0" name="image1.png"/>
-                    <pic:cNvPicPr preferRelativeResize="0"/>
+                    <pic:cNvPr id="4" name="Picture 4"/>
+                    <pic:cNvPicPr/>
                   </pic:nvPicPr>
                   <pic:blipFill>
-                    <a:blip r:embed="rId19"/>
-                    <a:srcRect/>
+                    <a:blip r:embed="rId19" cstate="print">
+                      <a:extLst>
+                        <a:ext uri="{28A0092B-C50C-407E-A947-70E740481C1C}">
+                          <a14:useLocalDpi xmlns:a14="http://schemas.microsoft.com/office/drawing/2010/main" val="0"/>
+                        </a:ext>
+                      </a:extLst>
+                    </a:blip>
                     <a:stretch>
                       <a:fillRect/>
                     </a:stretch>
@@ -3788,7 +3838,6 @@
                     <a:prstGeom prst="rect">
                       <a:avLst/>
                     </a:prstGeom>
-                    <a:ln/>
                   </pic:spPr>
                 </pic:pic>
               </a:graphicData>
@@ -3848,44 +3897,35 @@
           <w:sz w:val="24"/>
         </w:rPr>
       </w:pPr>
-    </w:p>
-    <w:p>
-      <w:pPr>
-        <w:spacing w:line="480" w:lineRule="auto"/>
-        <w:rPr>
-          <w:sz w:val="24"/>
-        </w:rPr>
-      </w:pPr>
-    </w:p>
-    <w:p>
-      <w:pPr>
-        <w:spacing w:line="480" w:lineRule="auto"/>
-        <w:rPr>
-          <w:sz w:val="24"/>
-        </w:rPr>
-      </w:pPr>
       <w:r>
         <w:rPr>
           <w:noProof/>
           <w:sz w:val="24"/>
-          <w:lang w:val="en-US"/>
-        </w:rPr>
+        </w:rPr>
+        <w:lastRenderedPageBreak/>
         <w:drawing>
-          <wp:inline distT="0" distB="0" distL="0" distR="0" wp14:anchorId="39AC34E9" wp14:editId="1E76954E">
+          <wp:inline distT="0" distB="0" distL="0" distR="0" wp14:anchorId="573FA356" wp14:editId="6BCF8057">
             <wp:extent cx="5943600" cy="5943600"/>
             <wp:effectExtent l="0" t="0" r="0" b="0"/>
-            <wp:docPr id="20" name="image4.png"/>
-            <wp:cNvGraphicFramePr/>
+            <wp:docPr id="6" name="Picture 6"/>
+            <wp:cNvGraphicFramePr>
+              <a:graphicFrameLocks xmlns:a="http://schemas.openxmlformats.org/drawingml/2006/main" noChangeAspect="1"/>
+            </wp:cNvGraphicFramePr>
             <a:graphic xmlns:a="http://schemas.openxmlformats.org/drawingml/2006/main">
               <a:graphicData uri="http://schemas.openxmlformats.org/drawingml/2006/picture">
                 <pic:pic xmlns:pic="http://schemas.openxmlformats.org/drawingml/2006/picture">
                   <pic:nvPicPr>
-                    <pic:cNvPr id="0" name="image4.png"/>
-                    <pic:cNvPicPr preferRelativeResize="0"/>
+                    <pic:cNvPr id="6" name="Picture 6"/>
+                    <pic:cNvPicPr/>
                   </pic:nvPicPr>
                   <pic:blipFill>
-                    <a:blip r:embed="rId20"/>
-                    <a:srcRect/>
+                    <a:blip r:embed="rId20" cstate="print">
+                      <a:extLst>
+                        <a:ext uri="{28A0092B-C50C-407E-A947-70E740481C1C}">
+                          <a14:useLocalDpi xmlns:a14="http://schemas.microsoft.com/office/drawing/2010/main" val="0"/>
+                        </a:ext>
+                      </a:extLst>
+                    </a:blip>
                     <a:stretch>
                       <a:fillRect/>
                     </a:stretch>
@@ -3898,7 +3938,6 @@
                     <a:prstGeom prst="rect">
                       <a:avLst/>
                     </a:prstGeom>
-                    <a:ln/>
                   </pic:spPr>
                 </pic:pic>
               </a:graphicData>
@@ -3926,14 +3965,7 @@
         <w:rPr>
           <w:sz w:val="24"/>
         </w:rPr>
-        <w:t xml:space="preserve">Figure 6. Plots of mean disagreement (5 = Strongly Disagree) by demographic category for the Likert-scale responses about Principle 2 (Accountability). Each gray data point is a single respondent, red circles indicate mean values. Solid red circles indicate </w:t>
-      </w:r>
-      <w:r>
-        <w:rPr>
-          <w:sz w:val="24"/>
-        </w:rPr>
-        <w:lastRenderedPageBreak/>
-        <w:t xml:space="preserve">significant differences between categories. Only categories with five or more respondents are shown here. </w:t>
+        <w:t xml:space="preserve">Figure 6. Plots of mean disagreement (5 = Strongly Disagree) by demographic category for the Likert-scale responses about Principle 2 (Accountability). Each gray data point is a single respondent, red circles indicate mean values. Solid red circles indicate significant differences between categories. Only categories with five or more respondents are shown here. </w:t>
       </w:r>
     </w:p>
     <w:p>
@@ -4035,25 +4067,31 @@
         <w:rPr>
           <w:noProof/>
           <w:sz w:val="24"/>
-          <w:lang w:val="en-US"/>
         </w:rPr>
         <w:lastRenderedPageBreak/>
         <w:drawing>
-          <wp:inline distT="0" distB="0" distL="0" distR="0" wp14:anchorId="0403321E" wp14:editId="09A66179">
+          <wp:inline distT="0" distB="0" distL="0" distR="0" wp14:anchorId="30122DA1" wp14:editId="52C36D84">
             <wp:extent cx="5943600" cy="5943600"/>
             <wp:effectExtent l="0" t="0" r="0" b="0"/>
-            <wp:docPr id="22" name="image9.png"/>
-            <wp:cNvGraphicFramePr/>
+            <wp:docPr id="7" name="Picture 7"/>
+            <wp:cNvGraphicFramePr>
+              <a:graphicFrameLocks xmlns:a="http://schemas.openxmlformats.org/drawingml/2006/main" noChangeAspect="1"/>
+            </wp:cNvGraphicFramePr>
             <a:graphic xmlns:a="http://schemas.openxmlformats.org/drawingml/2006/main">
               <a:graphicData uri="http://schemas.openxmlformats.org/drawingml/2006/picture">
                 <pic:pic xmlns:pic="http://schemas.openxmlformats.org/drawingml/2006/picture">
                   <pic:nvPicPr>
-                    <pic:cNvPr id="0" name="image9.png"/>
-                    <pic:cNvPicPr preferRelativeResize="0"/>
+                    <pic:cNvPr id="7" name="Picture 7"/>
+                    <pic:cNvPicPr/>
                   </pic:nvPicPr>
                   <pic:blipFill>
-                    <a:blip r:embed="rId22"/>
-                    <a:srcRect/>
+                    <a:blip r:embed="rId22" cstate="print">
+                      <a:extLst>
+                        <a:ext uri="{28A0092B-C50C-407E-A947-70E740481C1C}">
+                          <a14:useLocalDpi xmlns:a14="http://schemas.microsoft.com/office/drawing/2010/main" val="0"/>
+                        </a:ext>
+                      </a:extLst>
+                    </a:blip>
                     <a:stretch>
                       <a:fillRect/>
                     </a:stretch>
@@ -4066,7 +4104,6 @@
                     <a:prstGeom prst="rect">
                       <a:avLst/>
                     </a:prstGeom>
-                    <a:ln/>
                   </pic:spPr>
                 </pic:pic>
               </a:graphicData>
@@ -5440,28 +5477,28 @@
 </file>
 
 <file path=customXml/item1.xml><?xml version="1.0" encoding="utf-8"?>
+<b:Sources xmlns:b="http://schemas.openxmlformats.org/officeDocument/2006/bibliography" xmlns="http://schemas.openxmlformats.org/officeDocument/2006/bibliography" SelectedStyle="\APASixthEditionOfficeOnline.xsl" StyleName="APA" Version="6"/>
+</file>
+
+<file path=customXml/item2.xml><?xml version="1.0" encoding="utf-8"?>
 <go:gDocsCustomXmlDataStorage xmlns:go="http://customooxmlschemas.google.com/" xmlns:r="http://schemas.openxmlformats.org/officeDocument/2006/relationships">
   <go:docsCustomData xmlns:go="http://customooxmlschemas.google.com/" roundtripDataSignature="AMtx7mj1f+uWcfcMDjiadCOYDe+ykN4AxQ==">AMUW2mVSOuTeKp2L4QmMb3sVDzAs7tYZF2ITzHBAmaNhYXj6vHT9ubnjmtEyMhekO4rs828iJR+NzPT+ZLEt17BMKqmDzlGzh+Vq2PT+N+WaYJJzv7358qQ=</go:docsCustomData>
 </go:gDocsCustomXmlDataStorage>
 </file>
 
-<file path=customXml/item2.xml><?xml version="1.0" encoding="utf-8"?>
-<b:Sources xmlns:b="http://schemas.openxmlformats.org/officeDocument/2006/bibliography" xmlns="http://schemas.openxmlformats.org/officeDocument/2006/bibliography" SelectedStyle="\APASixthEditionOfficeOnline.xsl" StyleName="APA" Version="6"/>
+<file path=customXml/itemProps1.xml><?xml version="1.0" encoding="utf-8"?>
+<ds:datastoreItem xmlns:ds="http://schemas.openxmlformats.org/officeDocument/2006/customXml" ds:itemID="{4CA036D4-E266-4473-904C-A865DEDEF721}">
+  <ds:schemaRefs>
+    <ds:schemaRef ds:uri="http://schemas.openxmlformats.org/officeDocument/2006/bibliography"/>
+  </ds:schemaRefs>
+</ds:datastoreItem>
 </file>
 
-<file path=customXml/itemProps1.xml><?xml version="1.0" encoding="utf-8"?>
+<file path=customXml/itemProps2.xml><?xml version="1.0" encoding="utf-8"?>
 <ds:datastoreItem xmlns:ds="http://schemas.openxmlformats.org/officeDocument/2006/customXml" ds:itemID="{11111111-1234-1234-1234-123412341234}">
   <ds:schemaRefs>
     <ds:schemaRef ds:uri="http://customooxmlschemas.google.com/"/>
     <ds:schemaRef ds:uri="http://schemas.openxmlformats.org/officeDocument/2006/relationships"/>
   </ds:schemaRefs>
 </ds:datastoreItem>
-</file>
-
-<file path=customXml/itemProps2.xml><?xml version="1.0" encoding="utf-8"?>
-<ds:datastoreItem xmlns:ds="http://schemas.openxmlformats.org/officeDocument/2006/customXml" ds:itemID="{4CA036D4-E266-4473-904C-A865DEDEF721}">
-  <ds:schemaRefs>
-    <ds:schemaRef ds:uri="http://schemas.openxmlformats.org/officeDocument/2006/bibliography"/>
-  </ds:schemaRefs>
-</ds:datastoreItem>
 </file>
</xml_diff>

<commit_message>
close Word doc for the last time, I hope!
</commit_message>
<xml_diff>
--- a/tSAAR-papers/tSAAR paper on 9 principles.docx
+++ b/tSAAR-papers/tSAAR paper on 9 principles.docx
@@ -350,14 +350,6 @@
       <w:pPr>
         <w:spacing w:line="480" w:lineRule="auto"/>
         <w:rPr>
-          <w:sz w:val="24"/>
-        </w:rPr>
-      </w:pPr>
-    </w:p>
-    <w:p>
-      <w:pPr>
-        <w:spacing w:line="480" w:lineRule="auto"/>
-        <w:rPr>
           <w:b/>
           <w:bCs/>
           <w:sz w:val="24"/>
@@ -405,14 +397,14 @@
         <w:rPr>
           <w:sz w:val="24"/>
         </w:rPr>
-        <w:t xml:space="preserve">limited demographic diversity among the respondents to this survey (Figure 1), with </w:t>
+        <w:t xml:space="preserve">limited demographic diversity among the respondents to this survey (Figure 1), with most respondents clustered in the age groups of 40 years and older and Caucasian </w:t>
       </w:r>
       <w:r>
         <w:rPr>
           <w:sz w:val="24"/>
         </w:rPr>
         <w:lastRenderedPageBreak/>
-        <w:t>most respondents clustered in the age groups of 40 years and older and Caucasian (non-Hispanic) ethnicity. We speculate that younger members of the Society may be underrepresented in the responses. This is a problem because younger members are also in our data</w:t>
+        <w:t>(non-Hispanic) ethnicity. We speculate that younger members of the Society may be underrepresented in the responses. This is a problem because younger members are also in our data</w:t>
       </w:r>
       <w:r>
         <w:rPr>
@@ -470,14 +462,14 @@
         <w:rPr>
           <w:sz w:val="24"/>
         </w:rPr>
-        <w:t xml:space="preserve">, MNA, 839 responses). Note that the MNA excluded non-responses before computing percentages, unlike this survey. This means that ordinal comparison is more meaningful than the direct comparison of percentage values. Ethnic representation is similar for the two surveys with MNA reporting “White or Caucasian” (83.5%) and “Latino or Hispanic” (5.8%) as the top two groups, compared to “Caucasian (non-Hispanic)” (51%), followed by “Hispanic/Latino(a)” (3%) for this survey. Current place of residence was dominated by the U.S. and Central/South America in both surveys (MNA: 89%, 2%, this survey: 61%, 2%). Representation of work settings is also similar, reporting the top three categories as academics (43%), CRM (13%), and government (14%) in MNA, </w:t>
+        <w:t xml:space="preserve">, MNA, 839 responses). Note that the MNA excluded non-responses before computing percentages, unlike this survey. This means that ordinal comparison is more meaningful than the direct comparison of percentage values. Ethnic representation is similar for the two surveys with MNA reporting “White or Caucasian” (83.5%) and “Latino or Hispanic” (5.8%) as the top two groups, compared to “Caucasian (non-Hispanic)” (51%), followed by “Hispanic/Latino(a)” (3%) for this survey. Current place of residence was dominated by the U.S. and Central/South America in both surveys (MNA: 89%, 2%, this survey: 61%, 2%). Representation of work settings is also similar, reporting the top three categories as academics (43%), CRM (13%), and government (14%) in MNA, compared to this survey with academics (28%), CRM (11%), and government (9%). The </w:t>
       </w:r>
       <w:r>
         <w:rPr>
           <w:sz w:val="24"/>
         </w:rPr>
         <w:lastRenderedPageBreak/>
-        <w:t>compared to this survey with academics (28%), CRM (11%), and government (9%). The age of respondents is skewed to people over 40 in both the MNA (62%) and this survey (47%). The wording of questions about the sexual identities of respondents differed between MNA and this survey. In MNA, 84% identify as heterosexual, and 63% in this survey identify as male or female (who may also identify as homosexual). In MNA, 9% identify as homosexual/pansexual/bisexual/asexual, and 6% in this survey as identifying with the LGBTQIA+ community. Overall, the demographic profile of respondents to the 2020 SAA Ethics Survey is similar to the 2020 MNA. However, because both surveys represent a relatively small fraction of the ca. 7000 members of the SAA, we cannot be sure this is capturing SAA demographics accurately.</w:t>
+        <w:t>age of respondents is skewed to people over 40 in both the MNA (62%) and this survey (47%). The wording of questions about the sexual identities of respondents differed between MNA and this survey. In MNA, 84% identify as heterosexual, and 63% in this survey identify as male or female (who may also identify as homosexual). In MNA, 9% identify as homosexual/pansexual/bisexual/asexual, and 6% in this survey as identifying with the LGBTQIA+ community. Overall, the demographic profile of respondents to the 2020 SAA Ethics Survey is similar to the 2020 MNA. However, because both surveys represent a relatively small fraction of the ca. 7000 members of the SAA, we cannot be sure this is capturing SAA demographics accurately.</w:t>
       </w:r>
     </w:p>
     <w:p>
@@ -589,14 +581,14 @@
         <w:rPr>
           <w:sz w:val="24"/>
         </w:rPr>
-        <w:t xml:space="preserve">Our qualitative data analysis identified four key themes in the 77 free text responses, with the theme of “Derivation” being the most prominent. Many respondents </w:t>
+        <w:t xml:space="preserve">Our qualitative data analysis identified four key themes in the 77 free text responses, with the theme of “Derivation” being the most prominent. Many respondents stated they consulted the Principles to draft similar documents for other organizations or </w:t>
       </w:r>
       <w:r>
         <w:rPr>
           <w:sz w:val="24"/>
         </w:rPr>
         <w:lastRenderedPageBreak/>
-        <w:t>stated they consulted the Principles to draft similar documents for other organizations or events (Figure 3). We also noted an evaluative use of the Principles, with some respondents finding a gap between their expectations about how the Principles should have guided the SAA leadership, and the leadership’s actions in response to the events of the SAA annual meetings in 2019 (Wade 2019).</w:t>
+        <w:t>events (Figure 3). We also noted an evaluative use of the Principles, with some respondents finding a gap between their expectations about how the Principles should have guided the SAA leadership, and the leadership’s actions in response to the events of the SAA annual meetings in 2019 (Wade 2019).</w:t>
       </w:r>
     </w:p>
     <w:p>
@@ -695,8 +687,14 @@
         <w:rPr>
           <w:sz w:val="24"/>
         </w:rPr>
+        <w:t xml:space="preserve">The survey included one question for each of the nine current Principles, with the prompt: “I feel that this principle and its description adequately applies to archaeological </w:t>
+      </w:r>
+      <w:r>
+        <w:rPr>
+          <w:sz w:val="24"/>
+        </w:rPr>
         <w:lastRenderedPageBreak/>
-        <w:t>The survey included one question for each of the nine current Principles, with the prompt: “I feel that this principle and its description adequately applies to archaeological practice and its ethical challenges today.” The majority of respondents (79</w:t>
+        <w:t>practice and its ethical challenges today.” The majority of respondents (79</w:t>
       </w:r>
       <w:r>
         <w:rPr>
@@ -780,8 +778,14 @@
         <w:rPr>
           <w:sz w:val="24"/>
         </w:rPr>
+        <w:t xml:space="preserve">Qualitative data analysis of the 331 free text responses to Principle 5 (IP) found that the most frequently mentioned theme was open science, a result also </w:t>
+      </w:r>
+      <w:r>
+        <w:rPr>
+          <w:sz w:val="24"/>
+        </w:rPr>
         <w:lastRenderedPageBreak/>
-        <w:t xml:space="preserve">Qualitative data analysis of the 331 free text responses to Principle 5 (IP) found that the most frequently mentioned theme was open science, a result also independently supported by our semantic network of high-frequency word co-occurrence (Figure 7). This theme often co-occurs with mention of Indigenous people, IP and copyright, and expression of concern about how to enforce sharing data. Many respondents expressed concern that data availability and sharing standards in archaeology were not up to date with other fields, and that Indigenous groups were not properly involved in decision-making about archaeological data. There were no significant differences in responses to this question by any demographic category. </w:t>
+        <w:t xml:space="preserve">independently supported by our semantic network of high-frequency word co-occurrence (Figure 7). This theme often co-occurs with mention of Indigenous people, IP and copyright, and expression of concern about how to enforce sharing data. Many respondents expressed concern that data availability and sharing standards in archaeology were not up to date with other fields, and that Indigenous groups were not properly involved in decision-making about archaeological data. There were no significant differences in responses to this question by any demographic category. </w:t>
       </w:r>
     </w:p>
     <w:p>
@@ -859,8 +863,14 @@
         <w:rPr>
           <w:sz w:val="24"/>
         </w:rPr>
+        <w:t xml:space="preserve">We analyzed correlations among the Likert responses (strongly agree, agree, etc.) to all of the questions about the nine Principles to investigate latent factors that </w:t>
+      </w:r>
+      <w:r>
+        <w:rPr>
+          <w:sz w:val="24"/>
+        </w:rPr>
         <w:lastRenderedPageBreak/>
-        <w:t xml:space="preserve">We analyzed correlations among the Likert responses (strongly agree, agree, etc.) to all of the questions about the nine Principles to investigate latent factors that might underlie how people think about archaeological ethics (Figure 9). We found two broad groups among the respondents: (1) those that value relationships intrinsic to archaeology, for example, between archaeologists, and between archaeologists and the archaeological record; and (2) those that value extrinsic relationships, for example, between archaeologists and the public, Indigenous and descendant communities, and other groups that are not mostly composed of archaeologists (Figure 9). </w:t>
+        <w:t xml:space="preserve">might underlie how people think about archaeological ethics (Figure 9). We found two broad groups among the respondents: (1) those that value relationships intrinsic to archaeology, for example, between archaeologists, and between archaeologists and the archaeological record; and (2) those that value extrinsic relationships, for example, between archaeologists and the public, Indigenous and descendant communities, and other groups that are not mostly composed of archaeologists (Figure 9). </w:t>
       </w:r>
     </w:p>
     <w:p>
@@ -959,14 +969,14 @@
         <w:rPr>
           <w:sz w:val="24"/>
         </w:rPr>
-        <w:t xml:space="preserve">The survey included three questions about how the Principles address situations and concerns: “As a whole, the SAA Principles of Ethics satisfactorily addresses the ethical </w:t>
+        <w:t xml:space="preserve">The survey included three questions about how the Principles address situations and concerns: “As a whole, the SAA Principles of Ethics satisfactorily addresses the ethical situations archaeologists find themselves in today”, “The SAA Principles of Ethics adequately addresses ethical concerns in the country in which I work, am a student, or </w:t>
       </w:r>
       <w:r>
         <w:rPr>
           <w:sz w:val="24"/>
         </w:rPr>
         <w:lastRenderedPageBreak/>
-        <w:t>situations archaeologists find themselves in today”, “The SAA Principles of Ethics adequately addresses ethical concerns in the country in which I work, am a student, or teach</w:t>
+        <w:t>teach</w:t>
       </w:r>
       <w:r>
         <w:rPr>
@@ -1085,26 +1095,32 @@
         <w:rPr>
           <w:sz w:val="24"/>
         </w:rPr>
+        <w:t>“</w:t>
+      </w:r>
+      <w:r>
+        <w:rPr>
+          <w:sz w:val="24"/>
+        </w:rPr>
+        <w:t>Indigenous communities</w:t>
+      </w:r>
+      <w:r>
+        <w:rPr>
+          <w:sz w:val="24"/>
+        </w:rPr>
+        <w:t>”</w:t>
+      </w:r>
+      <w:r>
+        <w:rPr>
+          <w:sz w:val="24"/>
+        </w:rPr>
+        <w:t xml:space="preserve"> was the most common theme throughout the free text responses to the three “situations and concerns” questions. Respondents advocated for a greater role of Indigenous communities in the archaeological process. There were a </w:t>
+      </w:r>
+      <w:r>
+        <w:rPr>
+          <w:sz w:val="24"/>
+        </w:rPr>
         <w:lastRenderedPageBreak/>
-        <w:t>“</w:t>
-      </w:r>
-      <w:r>
-        <w:rPr>
-          <w:sz w:val="24"/>
-        </w:rPr>
-        <w:t>Indigenous communities</w:t>
-      </w:r>
-      <w:r>
-        <w:rPr>
-          <w:sz w:val="24"/>
-        </w:rPr>
-        <w:t>”</w:t>
-      </w:r>
-      <w:r>
-        <w:rPr>
-          <w:sz w:val="24"/>
-        </w:rPr>
-        <w:t xml:space="preserve"> was the most common theme throughout the free text responses to the three “situations and concerns” questions. Respondents advocated for a greater role of Indigenous communities in the archaeological process. There were a small number of contrary responses that expressed concern that higher levels of Indigenous community involvement in archaeology might have negative effects. This concern has been noted in previous discussions of archaeological ethics. For example, Wylie (1999:329) noted that some SAA members have long been hostile to what they consider to be a breach of their “rights and interests as scientists” resulting from the involvement of Indigenous groups.</w:t>
+        <w:t>small number of contrary responses that expressed concern that higher levels of Indigenous community involvement in archaeology might have negative effects. This concern has been noted in previous discussions of archaeological ethics. For example, Wylie (1999:329) noted that some SAA members have long been hostile to what they consider to be a breach of their “rights and interests as scientists” resulting from the involvement of Indigenous groups.</w:t>
       </w:r>
     </w:p>
     <w:p>
@@ -1185,14 +1201,47 @@
         <w:rPr>
           <w:sz w:val="24"/>
         </w:rPr>
-        <w:t xml:space="preserve">Many of the tensions described by Wylie (2005) that surrounded the initial drafting of the Principles remain evident in the responses to this survey, including who should have access to and control over archaeological sites and materials. This makes it challenging </w:t>
-      </w:r>
+        <w:t>Many of the tensions described by Wylie (2005) that surrounded the initial drafting of the Principles remain evident in the responses to this survey, including who should have access to and control over archaeological sites and materials. This makes it challenging to identify future directions for the text of the Principles that will be unanimously supported by the SAA membership.</w:t>
+      </w:r>
+    </w:p>
+    <w:p>
+      <w:pPr>
+        <w:spacing w:line="480" w:lineRule="auto"/>
+        <w:ind w:firstLine="720"/>
+        <w:rPr>
+          <w:sz w:val="24"/>
+        </w:rPr>
+      </w:pPr>
       <w:r>
         <w:rPr>
           <w:sz w:val="24"/>
         </w:rPr>
         <w:lastRenderedPageBreak/>
-        <w:t>to identify future directions for the text of the Principles that will be unanimously supported by the SAA membership.</w:t>
+        <w:t>Nevertheless, our results suggest that most survey respondents would support updates to the text that give a special role in the archaeological process to Indigenous, descendant, and local communities (cf. Watkins 2012). For example, Principle 2 currently uses the phrase “A commitment to make every reasonable effort, in good faith, to consult actively with affected group(s)</w:t>
+      </w:r>
+      <w:r>
+        <w:rPr>
+          <w:sz w:val="24"/>
+        </w:rPr>
+        <w:t xml:space="preserve">,” </w:t>
+      </w:r>
+      <w:r>
+        <w:rPr>
+          <w:sz w:val="24"/>
+        </w:rPr>
+        <w:t>and a minimalist edit might change this to “Must consult actively with Indigenous, descendant and local communities</w:t>
+      </w:r>
+      <w:r>
+        <w:rPr>
+          <w:sz w:val="24"/>
+        </w:rPr>
+        <w:t xml:space="preserve">.” </w:t>
+      </w:r>
+      <w:r>
+        <w:rPr>
+          <w:sz w:val="24"/>
+        </w:rPr>
+        <w:t>Principle 5, on intellectual property, could similarly be edited to require consultation with Indigenous, descendant, and local communities to determine who has access to and control over the knowledge and documents resulting from the archaeological process.</w:t>
       </w:r>
     </w:p>
     <w:p>
@@ -1207,31 +1256,7 @@
         <w:rPr>
           <w:sz w:val="24"/>
         </w:rPr>
-        <w:t>Nevertheless, our results suggest that most survey respondents would support updates to the text that give a special role in the archaeological process to Indigenous, descendant, and local communities (cf. Watkins 2012). For example, Principle 2 currently uses the phrase “A commitment to make every reasonable effort, in good faith, to consult actively with affected group(s)</w:t>
-      </w:r>
-      <w:r>
-        <w:rPr>
-          <w:sz w:val="24"/>
-        </w:rPr>
-        <w:t xml:space="preserve">,” </w:t>
-      </w:r>
-      <w:r>
-        <w:rPr>
-          <w:sz w:val="24"/>
-        </w:rPr>
-        <w:t>and a minimalist edit might change this to “Must consult actively with Indigenous, descendant and local communities</w:t>
-      </w:r>
-      <w:r>
-        <w:rPr>
-          <w:sz w:val="24"/>
-        </w:rPr>
-        <w:t xml:space="preserve">.” </w:t>
-      </w:r>
-      <w:r>
-        <w:rPr>
-          <w:sz w:val="24"/>
-        </w:rPr>
-        <w:t>Principle 5, on intellectual property, could similarly be edited to require consultation with Indigenous, descendant, and local communities to determine who has access to and control over the knowledge and documents resulting from the archaeological process.</w:t>
+        <w:t>A second prominent theme in responses to this survey that could be incorporated into the text of the Principles with minimal edits is open science, including data availability and data sharing practices. Principle 7 on Records and Preservation was drafted before the appearance of many of the technologies, standards, and repositories for digital data sharing and archiving that are now ubiquitous in many scientific communities. These new technologies have led to the appearance of new norms in many scientific communities. For example, several prominent economics and political science journals require all papers to be accompanied by an archived compendium of digital files of the data and code used to generate the results presented in the paper. Principle 7 could be edited to state that, unless it would put people or the archaeological record at risk, archaeologists should deposit their digital data records on non-profit online repositories for unrestricted access by others and long-term storage.</w:t>
       </w:r>
     </w:p>
     <w:p>
@@ -1246,7 +1271,60 @@
         <w:rPr>
           <w:sz w:val="24"/>
         </w:rPr>
-        <w:t>A second prominent theme in responses to this survey that could be incorporated into the text of the Principles with minimal edits is open science, including data availability and data sharing practices. Principle 7 on Records and Preservation was drafted before the appearance of many of the technologies, standards, and repositories for digital data sharing and archiving that are now ubiquitous in many scientific communities. These new technologies have led to the appearance of new norms in many scientific communities. For example, several prominent economics and political science journals require all papers to be accompanied by an archived compendium of digital files of the data and code used to generate the results presented in the paper. Principle 7 could be edited to state that, unless it would put people or the archaeological record at risk, archaeologists should deposit their digital data records on non-profit online repositories for unrestricted access by others and long-term storage.</w:t>
+        <w:t xml:space="preserve">Sexual harassment and bullying were major themes in the free text responses to this survey. Principle 9 on Safe Educational and Workplace Environments currently </w:t>
+      </w:r>
+      <w:r>
+        <w:rPr>
+          <w:sz w:val="24"/>
+        </w:rPr>
+        <w:lastRenderedPageBreak/>
+        <w:t xml:space="preserve">represents these concerns. Meyers (this volume) </w:t>
+      </w:r>
+      <w:r>
+        <w:rPr>
+          <w:sz w:val="24"/>
+        </w:rPr>
+        <w:t xml:space="preserve">discusses </w:t>
+      </w:r>
+      <w:r>
+        <w:rPr>
+          <w:sz w:val="24"/>
+        </w:rPr>
+        <w:t xml:space="preserve">the origins of this Principle in 2016, and related subsequent SAA actions for addressing sexual harassment. Meyers’ review and the results of this survey indicate that there is an unmet need to manage this issue to ensure the future of archaeology as a discipline, especially concerning the inclusion of women and LGBTQIA+ people (Clancy et al. 2014; Meyers et al. 2015, 2018; Nelson et al. 2017; </w:t>
+      </w:r>
+      <w:proofErr w:type="spellStart"/>
+      <w:r>
+        <w:rPr>
+          <w:sz w:val="24"/>
+        </w:rPr>
+        <w:t>Radde</w:t>
+      </w:r>
+      <w:proofErr w:type="spellEnd"/>
+      <w:r>
+        <w:rPr>
+          <w:sz w:val="24"/>
+        </w:rPr>
+        <w:t xml:space="preserve"> 2018; </w:t>
+      </w:r>
+      <w:proofErr w:type="spellStart"/>
+      <w:r>
+        <w:rPr>
+          <w:sz w:val="24"/>
+        </w:rPr>
+        <w:t>VanDerwarker</w:t>
+      </w:r>
+      <w:proofErr w:type="spellEnd"/>
+      <w:r>
+        <w:rPr>
+          <w:sz w:val="24"/>
+        </w:rPr>
+        <w:t xml:space="preserve"> et al. 2018). This accumulation of evidence makes the current wording of the Principles appear insufficient for the extent of the problems and damage that have been caused by sexual harassment and assault in archaeology. Principle 9 should be edited to directly and concretely state that harassment of any kind is unacceptable to the archaeological community. That said, revisions to this Principle will likely not be sufficient to satisfy concerns about sexual harassment. The main issue with this theme was not that it is missing from the Principles, but rather that the SAA has had no enforcement mechanism (or has not employed available mechanisms) to satisfactorily manage grievances and to punish or censure violators</w:t>
+      </w:r>
+      <w:r>
+        <w:rPr>
+          <w:sz w:val="24"/>
+        </w:rPr>
+        <w:t>.</w:t>
       </w:r>
     </w:p>
     <w:p>
@@ -1261,54 +1339,14 @@
         <w:rPr>
           <w:sz w:val="24"/>
         </w:rPr>
+        <w:t xml:space="preserve">While concerns about racism were not as prevalent as sexual harassment in the survey responses, they often co-occurred in the text responses and were frequently accompanied by related broad structural and systemic issues such as gender and economic inequality, colonialism, and classism. Three respondents noted surprise at the absence of mention of racial harassment and discrimination in Principle 9 on Safe Educational and Workplace Environments. The Principle currently lists sex, gender identity, sexual orientation, ethnicity, disability, national origin, religion, or marital status. We speculate that “Race” may have been avoided here by the original authors of this </w:t>
+      </w:r>
+      <w:r>
+        <w:rPr>
+          <w:sz w:val="24"/>
+        </w:rPr>
         <w:lastRenderedPageBreak/>
-        <w:t xml:space="preserve">Sexual harassment and bullying were major themes in the free text responses to this survey. Principle 9 on Safe Educational and Workplace Environments currently represents these concerns. Meyers (this volume) </w:t>
-      </w:r>
-      <w:r>
-        <w:rPr>
-          <w:sz w:val="24"/>
-        </w:rPr>
-        <w:t xml:space="preserve">discusses </w:t>
-      </w:r>
-      <w:r>
-        <w:rPr>
-          <w:sz w:val="24"/>
-        </w:rPr>
-        <w:t xml:space="preserve">the origins of this Principle in 2016, and related subsequent SAA actions for addressing sexual harassment. Meyers’ review and the results of this survey indicate that there is an unmet need to manage this issue to ensure the future of archaeology as a discipline, especially concerning the inclusion of women and LGBTQIA+ people (Clancy et al. 2014; Meyers et al. 2015, 2018; Nelson et al. 2017; </w:t>
-      </w:r>
-      <w:proofErr w:type="spellStart"/>
-      <w:r>
-        <w:rPr>
-          <w:sz w:val="24"/>
-        </w:rPr>
-        <w:t>Radde</w:t>
-      </w:r>
-      <w:proofErr w:type="spellEnd"/>
-      <w:r>
-        <w:rPr>
-          <w:sz w:val="24"/>
-        </w:rPr>
-        <w:t xml:space="preserve"> 2018; </w:t>
-      </w:r>
-      <w:proofErr w:type="spellStart"/>
-      <w:r>
-        <w:rPr>
-          <w:sz w:val="24"/>
-        </w:rPr>
-        <w:t>VanDerwarker</w:t>
-      </w:r>
-      <w:proofErr w:type="spellEnd"/>
-      <w:r>
-        <w:rPr>
-          <w:sz w:val="24"/>
-        </w:rPr>
-        <w:t xml:space="preserve"> et al. 2018). This accumulation of evidence makes the current wording of the Principles appear insufficient for the extent of the problems and damage that have been caused by sexual harassment and assault in archaeology. Principle 9 should be edited to directly and concretely state that harassment of any kind is unacceptable to the archaeological community. That said, revisions to this Principle will likely not be sufficient to satisfy concerns about sexual harassment. The main issue with this theme was not that it is missing from the Principles, but rather that the SAA has had no enforcement mechanism (or has not employed available mechanisms) to satisfactorily manage grievances and to punish or censure violators</w:t>
-      </w:r>
-      <w:r>
-        <w:rPr>
-          <w:sz w:val="24"/>
-        </w:rPr>
-        <w:t>.</w:t>
+        <w:t>Principle in favor of “Ethnicity” as a more anthropologically precise term to reference issues that typically intersect with racial discrimination.</w:t>
       </w:r>
     </w:p>
     <w:p>
@@ -1323,63 +1361,41 @@
         <w:rPr>
           <w:sz w:val="24"/>
         </w:rPr>
-        <w:t xml:space="preserve">While concerns about racism were not as prevalent as sexual harassment in the survey responses, they often co-occurred in the text responses and were frequently accompanied by related broad structural and systemic issues such as gender and economic inequality, colonialism, and classism. Three respondents noted surprise at the absence of mention of racial harassment and discrimination in Principle 9 on Safe Educational and Workplace Environments. The Principle currently lists sex, gender </w:t>
+        <w:t xml:space="preserve">However, the recent increase in public and scholarly discussions of racism due to the protests in 2020 about the killing of George Floyd and violence against Black Americans generally, have solidified “racism” as the term of reference to long-term systemic discrimination against Black people that has resulted in disproportionally disadvantaged social, economic, educational, and political conditions (cf. Ike et al. 2020). This shift in public discourse on racism suggests that Principle 9 needs </w:t>
+      </w:r>
+      <w:r>
+        <w:rPr>
+          <w:sz w:val="24"/>
+        </w:rPr>
+        <w:t xml:space="preserve">some editing </w:t>
+      </w:r>
+      <w:r>
+        <w:rPr>
+          <w:sz w:val="24"/>
+        </w:rPr>
+        <w:t>to expand the list to include race. This would be a minimal step the SAA can take to show recognition of the extent and negative effects of racism on the archaeological community. After reviewing examples of lists of common types of harassment in numerous other codes of conduct, we propose this updated list for Principle 9: age, body size, disability, gender identity and expression, physical appearance, race, religion, relationship status, or sexual orientation. This includes race and other targets of harassment that have emerged in academic and professional communities in recent years.</w:t>
+      </w:r>
+    </w:p>
+    <w:p>
+      <w:pPr>
+        <w:spacing w:line="480" w:lineRule="auto"/>
+        <w:ind w:firstLine="720"/>
+        <w:rPr>
+          <w:sz w:val="24"/>
+        </w:rPr>
+      </w:pPr>
+      <w:r>
+        <w:rPr>
+          <w:sz w:val="24"/>
+        </w:rPr>
+        <w:t xml:space="preserve">The information received from this survey has given substantial insight into the attitudes and sentiments of both SAA members and other stakeholders on archaeological ethics. Our analysis and interpretations of survey responses demonstrate the need for revision of the SAA Principles of Archaeological Ethics. Revisions are especially necessary to provide archaeologists with updated guidance on interpersonal relationships, Indigenous communities, and open science. Our results also </w:t>
       </w:r>
       <w:r>
         <w:rPr>
           <w:sz w:val="24"/>
         </w:rPr>
         <w:lastRenderedPageBreak/>
-        <w:t>identity, sexual orientation, ethnicity, disability, national origin, religion, or marital status. We speculate that “Race” may have been avoided here by the original authors of this Principle in favor of “Ethnicity” as a more anthropologically precise term to reference issues that typically intersect with racial discrimination.</w:t>
-      </w:r>
-    </w:p>
-    <w:p>
-      <w:pPr>
-        <w:spacing w:line="480" w:lineRule="auto"/>
-        <w:ind w:firstLine="720"/>
-        <w:rPr>
-          <w:sz w:val="24"/>
-        </w:rPr>
-      </w:pPr>
-      <w:r>
-        <w:rPr>
-          <w:sz w:val="24"/>
-        </w:rPr>
-        <w:t xml:space="preserve">However, the recent increase in public and scholarly discussions of racism due to the protests in 2020 about the killing of George Floyd and violence against Black Americans generally, have solidified “racism” as the term of reference to long-term systemic discrimination against Black people that has resulted in disproportionally disadvantaged social, economic, educational, and political conditions (cf. Ike et al. 2020). This shift in public discourse on racism suggests that Principle 9 needs </w:t>
-      </w:r>
-      <w:r>
-        <w:rPr>
-          <w:sz w:val="24"/>
-        </w:rPr>
-        <w:t xml:space="preserve">some editing </w:t>
-      </w:r>
-      <w:r>
-        <w:rPr>
-          <w:sz w:val="24"/>
-        </w:rPr>
-        <w:t>to expand the list to include race. This would be a minimal step the SAA can take to show recognition of the extent and negative effects of racism on the archaeological community. After reviewing examples of lists of common types of harassment in numerous other codes of conduct, we propose this updated list for Principle 9: age, body size, disability, gender identity and expression, physical appearance, race, religion, relationship status, or sexual orientation. This includes race and other targets of harassment that have emerged in academic and professional communities in recent years.</w:t>
-      </w:r>
-    </w:p>
-    <w:p>
-      <w:pPr>
-        <w:spacing w:line="480" w:lineRule="auto"/>
-        <w:ind w:firstLine="720"/>
-        <w:rPr>
-          <w:sz w:val="24"/>
-        </w:rPr>
-      </w:pPr>
-      <w:r>
-        <w:rPr>
-          <w:sz w:val="24"/>
-        </w:rPr>
-        <w:t xml:space="preserve">The information received from this survey has given substantial insight into the attitudes and sentiments of both SAA members and other stakeholders on archaeological ethics. Our analysis and interpretations of survey responses demonstrate the need for revision of the SAA Principles of Archaeological Ethics. Revisions are especially necessary to provide archaeologists with updated guidance on </w:t>
-      </w:r>
-      <w:r>
-        <w:rPr>
-          <w:sz w:val="24"/>
-        </w:rPr>
-        <w:lastRenderedPageBreak/>
-        <w:t>interpersonal relationships, Indigenous communities, and open science. Our results also indicate demands for supporting documentation, and for concrete consequences for demonstrated violations of the Principles.</w:t>
+        <w:t>indicate demands for supporting documentation, and for concrete consequences for demonstrated violations of the Principles.</w:t>
       </w:r>
     </w:p>
     <w:p>
@@ -1859,6 +1875,7 @@
         <w:rPr>
           <w:sz w:val="24"/>
         </w:rPr>
+        <w:lastRenderedPageBreak/>
         <w:t>Marwick, Ben, Carl Boettiger, and Lincoln Mullen</w:t>
       </w:r>
     </w:p>
@@ -2503,7 +2520,6 @@
         <w:rPr>
           <w:sz w:val="24"/>
         </w:rPr>
-        <w:lastRenderedPageBreak/>
         <w:t>2018</w:t>
       </w:r>
       <w:r>
@@ -3206,7 +3222,6 @@
         <w:rPr>
           <w:sz w:val="24"/>
         </w:rPr>
-        <w:lastRenderedPageBreak/>
         <w:t>1999</w:t>
       </w:r>
       <w:r>
@@ -3274,7 +3289,14 @@
         <w:rPr>
           <w:sz w:val="24"/>
         </w:rPr>
-        <w:t>, e</w:t>
+        <w:t xml:space="preserve">, </w:t>
+      </w:r>
+      <w:r>
+        <w:rPr>
+          <w:sz w:val="24"/>
+        </w:rPr>
+        <w:lastRenderedPageBreak/>
+        <w:t>e</w:t>
       </w:r>
       <w:r>
         <w:rPr>
@@ -3344,48 +3366,35 @@
           <w:sz w:val="24"/>
         </w:rPr>
       </w:pPr>
-    </w:p>
-    <w:p>
-      <w:pPr>
-        <w:tabs>
-          <w:tab w:val="left" w:pos="360"/>
-          <w:tab w:val="left" w:pos="720"/>
-        </w:tabs>
-        <w:spacing w:line="480" w:lineRule="auto"/>
-        <w:rPr>
-          <w:sz w:val="24"/>
-        </w:rPr>
-      </w:pPr>
-    </w:p>
-    <w:p>
-      <w:pPr>
-        <w:spacing w:line="480" w:lineRule="auto"/>
-        <w:rPr>
-          <w:sz w:val="24"/>
-        </w:rPr>
-      </w:pPr>
       <w:r>
         <w:rPr>
           <w:noProof/>
           <w:sz w:val="24"/>
-          <w:lang w:val="en-US"/>
-        </w:rPr>
+        </w:rPr>
+        <w:lastRenderedPageBreak/>
         <w:drawing>
-          <wp:inline distT="114300" distB="114300" distL="114300" distR="114300" wp14:anchorId="6E496AF3" wp14:editId="1198E691">
+          <wp:inline distT="0" distB="0" distL="0" distR="0" wp14:anchorId="061F14CA" wp14:editId="71858FD9">
             <wp:extent cx="5943600" cy="5943600"/>
             <wp:effectExtent l="0" t="0" r="0" b="0"/>
-            <wp:docPr id="24" name="image7.png"/>
-            <wp:cNvGraphicFramePr/>
+            <wp:docPr id="2" name="Picture 2"/>
+            <wp:cNvGraphicFramePr>
+              <a:graphicFrameLocks xmlns:a="http://schemas.openxmlformats.org/drawingml/2006/main" noChangeAspect="1"/>
+            </wp:cNvGraphicFramePr>
             <a:graphic xmlns:a="http://schemas.openxmlformats.org/drawingml/2006/main">
               <a:graphicData uri="http://schemas.openxmlformats.org/drawingml/2006/picture">
                 <pic:pic xmlns:pic="http://schemas.openxmlformats.org/drawingml/2006/picture">
                   <pic:nvPicPr>
-                    <pic:cNvPr id="0" name="image7.png"/>
-                    <pic:cNvPicPr preferRelativeResize="0"/>
+                    <pic:cNvPr id="2" name="Picture 2"/>
+                    <pic:cNvPicPr/>
                   </pic:nvPicPr>
                   <pic:blipFill>
-                    <a:blip r:embed="rId14"/>
-                    <a:srcRect/>
+                    <a:blip r:embed="rId14" cstate="print">
+                      <a:extLst>
+                        <a:ext uri="{28A0092B-C50C-407E-A947-70E740481C1C}">
+                          <a14:useLocalDpi xmlns:a14="http://schemas.microsoft.com/office/drawing/2010/main" val="0"/>
+                        </a:ext>
+                      </a:extLst>
+                    </a:blip>
                     <a:stretch>
                       <a:fillRect/>
                     </a:stretch>
@@ -3398,7 +3407,6 @@
                     <a:prstGeom prst="rect">
                       <a:avLst/>
                     </a:prstGeom>
-                    <a:ln/>
                   </pic:spPr>
                 </pic:pic>
               </a:graphicData>
@@ -3418,34 +3426,28 @@
         <w:rPr>
           <w:sz w:val="24"/>
         </w:rPr>
-        <w:t xml:space="preserve">Figure 1. Multiple correspondence analysis summarizing demographic diversity among survey respondents (each data point is one respondent). The horizontal axis mostly captures variation in the age and gender of the respondents, with younger, non-male </w:t>
-      </w:r>
+        <w:t>Figure 1. Multiple correspondence analysis summarizing demographic diversity among survey respondents (each data point is one respondent). The horizontal axis mostly captures variation in the age and gender of the respondents, with younger, non-male respondents appearing on the right. The vertical axis mostly represents the ethnicity variable, with most respondents identifying as Caucasian (non-Hispanic).</w:t>
+      </w:r>
+    </w:p>
+    <w:p>
+      <w:pPr>
+        <w:spacing w:line="480" w:lineRule="auto"/>
+        <w:rPr>
+          <w:sz w:val="24"/>
+        </w:rPr>
+      </w:pPr>
+    </w:p>
+    <w:p>
+      <w:pPr>
+        <w:rPr>
+          <w:sz w:val="24"/>
+        </w:rPr>
+      </w:pPr>
       <w:r>
         <w:rPr>
           <w:sz w:val="24"/>
         </w:rPr>
         <w:lastRenderedPageBreak/>
-        <w:t>respondents appearing on the right. The vertical axis mostly represents the ethnicity variable, with most respondents identifying as Caucasian (non-Hispanic).</w:t>
-      </w:r>
-    </w:p>
-    <w:p>
-      <w:pPr>
-        <w:spacing w:line="480" w:lineRule="auto"/>
-        <w:rPr>
-          <w:sz w:val="24"/>
-        </w:rPr>
-      </w:pPr>
-    </w:p>
-    <w:p>
-      <w:pPr>
-        <w:rPr>
-          <w:sz w:val="24"/>
-        </w:rPr>
-      </w:pPr>
-      <w:r>
-        <w:rPr>
-          <w:sz w:val="24"/>
-        </w:rPr>
         <w:br w:type="page"/>
       </w:r>
     </w:p>

</xml_diff>